<commit_message>
Reviewed and fixed typo
</commit_message>
<xml_diff>
--- a/project2.docx
+++ b/project2.docx
@@ -1,6 +1,6 @@
 
 <file path=word/document.xml><?xml version="1.0" encoding="utf-8"?>
-<w:document xmlns:wpc="http://schemas.microsoft.com/office/word/2010/wordprocessingCanvas" xmlns:cx="http://schemas.microsoft.com/office/drawing/2014/chartex" xmlns:cx1="http://schemas.microsoft.com/office/drawing/2015/9/8/chartex" xmlns:cx2="http://schemas.microsoft.com/office/drawing/2015/10/21/chartex" xmlns:cx3="http://schemas.microsoft.com/office/drawing/2016/5/9/chartex" xmlns:cx4="http://schemas.microsoft.com/office/drawing/2016/5/10/chartex" xmlns:cx5="http://schemas.microsoft.com/office/drawing/2016/5/11/chartex" xmlns:cx6="http://schemas.microsoft.com/office/drawing/2016/5/12/chartex" xmlns:cx7="http://schemas.microsoft.com/office/drawing/2016/5/13/chartex" xmlns:cx8="http://schemas.microsoft.com/office/drawing/2016/5/14/chartex" xmlns:mc="http://schemas.openxmlformats.org/markup-compatibility/2006" xmlns:aink="http://schemas.microsoft.com/office/drawing/2016/ink" xmlns:am3d="http://schemas.microsoft.com/office/drawing/2017/model3d" xmlns:o="urn:schemas-microsoft-com:office:office" xmlns:r="http://schemas.openxmlformats.org/officeDocument/2006/relationships" xmlns:m="http://schemas.openxmlformats.org/officeDocument/2006/math" xmlns:v="urn:schemas-microsoft-com:vml" xmlns:wp14="http://schemas.microsoft.com/office/word/2010/wordprocessingDrawing" xmlns:wp="http://schemas.openxmlformats.org/drawingml/2006/wordprocessingDrawing" xmlns:w10="urn:schemas-microsoft-com:office:word" xmlns:w="http://schemas.openxmlformats.org/wordprocessingml/2006/main" xmlns:w14="http://schemas.microsoft.com/office/word/2010/wordml" xmlns:w15="http://schemas.microsoft.com/office/word/2012/wordml" xmlns:w16cid="http://schemas.microsoft.com/office/word/2016/wordml/cid" xmlns:w16se="http://schemas.microsoft.com/office/word/2015/wordml/symex" xmlns:wpg="http://schemas.microsoft.com/office/word/2010/wordprocessingGroup" xmlns:wpi="http://schemas.microsoft.com/office/word/2010/wordprocessingInk" xmlns:wne="http://schemas.microsoft.com/office/word/2006/wordml" xmlns:wps="http://schemas.microsoft.com/office/word/2010/wordprocessingShape" mc:Ignorable="w14 w15 w16se w16cid wp14">
+<w:document xmlns:wpc="http://schemas.microsoft.com/office/word/2010/wordprocessingCanvas" xmlns:mc="http://schemas.openxmlformats.org/markup-compatibility/2006" xmlns:o="urn:schemas-microsoft-com:office:office" xmlns:r="http://schemas.openxmlformats.org/officeDocument/2006/relationships" xmlns:m="http://schemas.openxmlformats.org/officeDocument/2006/math" xmlns:v="urn:schemas-microsoft-com:vml" xmlns:wp14="http://schemas.microsoft.com/office/word/2010/wordprocessingDrawing" xmlns:wp="http://schemas.openxmlformats.org/drawingml/2006/wordprocessingDrawing" xmlns:w10="urn:schemas-microsoft-com:office:word" xmlns:w="http://schemas.openxmlformats.org/wordprocessingml/2006/main" xmlns:w14="http://schemas.microsoft.com/office/word/2010/wordml" xmlns:w15="http://schemas.microsoft.com/office/word/2012/wordml" xmlns:wpg="http://schemas.microsoft.com/office/word/2010/wordprocessingGroup" xmlns:wpi="http://schemas.microsoft.com/office/word/2010/wordprocessingInk" xmlns:wne="http://schemas.microsoft.com/office/word/2006/wordml" xmlns:wps="http://schemas.microsoft.com/office/word/2010/wordprocessingShape" mc:Ignorable="w14 w15 wp14">
   <w:body>
     <w:sdt>
       <w:sdtPr>
@@ -157,6 +157,7 @@
                                       <w:calendar w:val="gregorian"/>
                                     </w:date>
                                   </w:sdtPr>
+                                  <w:sdtEndPr/>
                                   <w:sdtContent>
                                     <w:p>
                                       <w:pPr>
@@ -3433,7 +3434,7 @@
                   </wp:anchor>
                 </w:drawing>
               </mc:Choice>
-              <mc:Fallback>
+              <mc:Fallback xmlns:w16se="http://schemas.microsoft.com/office/word/2015/wordml/symex" xmlns:w16cid="http://schemas.microsoft.com/office/word/2016/wordml/cid" xmlns:am3d="http://schemas.microsoft.com/office/drawing/2017/model3d" xmlns:aink="http://schemas.microsoft.com/office/drawing/2016/ink" xmlns:cx8="http://schemas.microsoft.com/office/drawing/2016/5/14/chartex" xmlns:cx7="http://schemas.microsoft.com/office/drawing/2016/5/13/chartex" xmlns:cx6="http://schemas.microsoft.com/office/drawing/2016/5/12/chartex" xmlns:cx5="http://schemas.microsoft.com/office/drawing/2016/5/11/chartex" xmlns:cx4="http://schemas.microsoft.com/office/drawing/2016/5/10/chartex" xmlns:cx3="http://schemas.microsoft.com/office/drawing/2016/5/9/chartex" xmlns:cx2="http://schemas.microsoft.com/office/drawing/2015/10/21/chartex" xmlns:cx1="http://schemas.microsoft.com/office/drawing/2015/9/8/chartex" xmlns:cx="http://schemas.microsoft.com/office/drawing/2014/chartex">
                 <w:pict>
                   <v:group id="Group 2" o:spid="_x0000_s1026" style="position:absolute;margin-left:0;margin-top:0;width:172.8pt;height:718.55pt;z-index:-251657216;mso-width-percent:330;mso-height-percent:950;mso-left-percent:40;mso-position-horizontal-relative:page;mso-position-vertical:center;mso-position-vertical-relative:page;mso-width-percent:330;mso-height-percent:950;mso-left-percent:40" coordsize="21945,91257" o:gfxdata="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">
                     <v:rect id="Rectangle 3" o:spid="_x0000_s1027" style="position:absolute;width:1945;height:91257;visibility:visible;mso-wrap-style:square;v-text-anchor:middle" o:gfxdata="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" fillcolor="#323232 [3215]" stroked="f" strokeweight="1pt"/>
@@ -3693,6 +3694,7 @@
                                     <w:dataBinding w:prefixMappings="xmlns:ns0='http://purl.org/dc/elements/1.1/' xmlns:ns1='http://schemas.openxmlformats.org/package/2006/metadata/core-properties' " w:xpath="/ns1:coreProperties[1]/ns0:creator[1]" w:storeItemID="{6C3C8BC8-F283-45AE-878A-BAB7291924A1}"/>
                                     <w:text/>
                                   </w:sdtPr>
+                                  <w:sdtEndPr/>
                                   <w:sdtContent>
                                     <w:r>
                                       <w:rPr>
@@ -3725,7 +3727,7 @@
                   </wp:anchor>
                 </w:drawing>
               </mc:Choice>
-              <mc:Fallback>
+              <mc:Fallback xmlns:w16se="http://schemas.microsoft.com/office/word/2015/wordml/symex" xmlns:w16cid="http://schemas.microsoft.com/office/word/2016/wordml/cid" xmlns:am3d="http://schemas.microsoft.com/office/drawing/2017/model3d" xmlns:aink="http://schemas.microsoft.com/office/drawing/2016/ink" xmlns:cx8="http://schemas.microsoft.com/office/drawing/2016/5/14/chartex" xmlns:cx7="http://schemas.microsoft.com/office/drawing/2016/5/13/chartex" xmlns:cx6="http://schemas.microsoft.com/office/drawing/2016/5/12/chartex" xmlns:cx5="http://schemas.microsoft.com/office/drawing/2016/5/11/chartex" xmlns:cx4="http://schemas.microsoft.com/office/drawing/2016/5/10/chartex" xmlns:cx3="http://schemas.microsoft.com/office/drawing/2016/5/9/chartex" xmlns:cx2="http://schemas.microsoft.com/office/drawing/2015/10/21/chartex" xmlns:cx1="http://schemas.microsoft.com/office/drawing/2015/9/8/chartex" xmlns:cx="http://schemas.microsoft.com/office/drawing/2014/chartex">
                 <w:pict>
                   <v:shapetype id="_x0000_t202" coordsize="21600,21600" o:spt="202" path="m,l,21600r21600,l21600,xe">
                     <v:stroke joinstyle="miter"/>
@@ -3871,6 +3873,7 @@
                                     <w:dataBinding w:prefixMappings="xmlns:ns0='http://purl.org/dc/elements/1.1/' xmlns:ns1='http://schemas.openxmlformats.org/package/2006/metadata/core-properties' " w:xpath="/ns1:coreProperties[1]/ns0:title[1]" w:storeItemID="{6C3C8BC8-F283-45AE-878A-BAB7291924A1}"/>
                                     <w:text/>
                                   </w:sdtPr>
+                                  <w:sdtEndPr/>
                                   <w:sdtContent>
                                     <w:r>
                                       <w:rPr>
@@ -3922,7 +3925,7 @@
                   </wp:anchor>
                 </w:drawing>
               </mc:Choice>
-              <mc:Fallback>
+              <mc:Fallback xmlns:w16se="http://schemas.microsoft.com/office/word/2015/wordml/symex" xmlns:w16cid="http://schemas.microsoft.com/office/word/2016/wordml/cid" xmlns:am3d="http://schemas.microsoft.com/office/drawing/2017/model3d" xmlns:aink="http://schemas.microsoft.com/office/drawing/2016/ink" xmlns:cx8="http://schemas.microsoft.com/office/drawing/2016/5/14/chartex" xmlns:cx7="http://schemas.microsoft.com/office/drawing/2016/5/13/chartex" xmlns:cx6="http://schemas.microsoft.com/office/drawing/2016/5/12/chartex" xmlns:cx5="http://schemas.microsoft.com/office/drawing/2016/5/11/chartex" xmlns:cx4="http://schemas.microsoft.com/office/drawing/2016/5/10/chartex" xmlns:cx3="http://schemas.microsoft.com/office/drawing/2016/5/9/chartex" xmlns:cx2="http://schemas.microsoft.com/office/drawing/2015/10/21/chartex" xmlns:cx1="http://schemas.microsoft.com/office/drawing/2015/9/8/chartex" xmlns:cx="http://schemas.microsoft.com/office/drawing/2014/chartex">
                 <w:pict>
                   <v:shape id="Text Box 1" o:spid="_x0000_s1056" type="#_x0000_t202" style="position:absolute;margin-left:0;margin-top:0;width:4in;height:84.25pt;z-index:251660288;visibility:visible;mso-wrap-style:square;mso-width-percent:450;mso-height-percent:0;mso-left-percent:420;mso-top-percent:175;mso-wrap-distance-left:9pt;mso-wrap-distance-top:0;mso-wrap-distance-right:9pt;mso-wrap-distance-bottom:0;mso-position-horizontal-relative:page;mso-position-vertical-relative:page;mso-width-percent:450;mso-height-percent:0;mso-left-percent:420;mso-top-percent:175;mso-width-relative:page;mso-height-relative:margin;v-text-anchor:top" o:gfxdata="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" filled="f" stroked="f" strokeweight=".5pt">
                     <v:textbox style="mso-fit-shape-to-text:t" inset="0,0,0,0">
@@ -5265,8 +5268,6 @@
           </w:rPr>
           <w:tab/>
         </w:r>
-        <w:bookmarkStart w:id="1" w:name="_GoBack"/>
-        <w:bookmarkEnd w:id="1"/>
         <w:r>
           <w:rPr>
             <w:noProof/>
@@ -7962,7 +7963,7 @@
           <w:color w:val="auto"/>
         </w:rPr>
       </w:pPr>
-      <w:bookmarkStart w:id="2" w:name="_Toc495922161"/>
+      <w:bookmarkStart w:id="1" w:name="_Toc495922161"/>
       <w:r>
         <w:rPr>
           <w:rFonts w:cstheme="majorHAnsi"/>
@@ -7971,7 +7972,7 @@
         <w:lastRenderedPageBreak/>
         <w:t>Overview</w:t>
       </w:r>
-      <w:bookmarkEnd w:id="2"/>
+      <w:bookmarkEnd w:id="1"/>
     </w:p>
     <w:p/>
     <w:p>
@@ -8104,7 +8105,7 @@
           <w:color w:val="auto"/>
         </w:rPr>
       </w:pPr>
-      <w:bookmarkStart w:id="3" w:name="_Toc495922162"/>
+      <w:bookmarkStart w:id="2" w:name="_Toc495922162"/>
       <w:r>
         <w:rPr>
           <w:rFonts w:cstheme="majorHAnsi"/>
@@ -8113,7 +8114,7 @@
         <w:lastRenderedPageBreak/>
         <w:t>Project Setup</w:t>
       </w:r>
-      <w:bookmarkEnd w:id="3"/>
+      <w:bookmarkEnd w:id="2"/>
     </w:p>
     <w:p/>
     <w:p>
@@ -8206,32 +8207,22 @@
       <w:pPr>
         <w:pStyle w:val="Caption"/>
       </w:pPr>
-      <w:bookmarkStart w:id="4" w:name="_Toc495922181"/>
+      <w:bookmarkStart w:id="3" w:name="_Toc495922181"/>
       <w:r>
         <w:t xml:space="preserve">Figure </w:t>
       </w:r>
-      <w:r>
-        <w:fldChar w:fldCharType="begin"/>
-      </w:r>
-      <w:r>
-        <w:instrText xml:space="preserve"> SEQ Figure \* ARABIC </w:instrText>
-      </w:r>
-      <w:r>
-        <w:fldChar w:fldCharType="separate"/>
-      </w:r>
-      <w:r>
-        <w:rPr>
-          <w:noProof/>
-        </w:rPr>
-        <w:t>1</w:t>
-      </w:r>
-      <w:r>
-        <w:fldChar w:fldCharType="end"/>
-      </w:r>
+      <w:fldSimple w:instr=" SEQ Figure \* ARABIC ">
+        <w:r>
+          <w:rPr>
+            <w:noProof/>
+          </w:rPr>
+          <w:t>1</w:t>
+        </w:r>
+      </w:fldSimple>
       <w:r>
         <w:t>: GitHub</w:t>
       </w:r>
-      <w:bookmarkEnd w:id="4"/>
+      <w:bookmarkEnd w:id="3"/>
     </w:p>
     <w:p>
       <w:pPr>
@@ -8295,32 +8286,22 @@
       <w:pPr>
         <w:pStyle w:val="Caption"/>
       </w:pPr>
-      <w:bookmarkStart w:id="5" w:name="_Toc495922182"/>
+      <w:bookmarkStart w:id="4" w:name="_Toc495922182"/>
       <w:r>
         <w:t xml:space="preserve">Figure </w:t>
       </w:r>
-      <w:r>
-        <w:fldChar w:fldCharType="begin"/>
-      </w:r>
-      <w:r>
-        <w:instrText xml:space="preserve"> SEQ Figure \* ARABIC </w:instrText>
-      </w:r>
-      <w:r>
-        <w:fldChar w:fldCharType="separate"/>
-      </w:r>
-      <w:r>
-        <w:rPr>
-          <w:noProof/>
-        </w:rPr>
-        <w:t>2</w:t>
-      </w:r>
-      <w:r>
-        <w:fldChar w:fldCharType="end"/>
-      </w:r>
+      <w:fldSimple w:instr=" SEQ Figure \* ARABIC ">
+        <w:r>
+          <w:rPr>
+            <w:noProof/>
+          </w:rPr>
+          <w:t>2</w:t>
+        </w:r>
+      </w:fldSimple>
       <w:r>
         <w:t>: GitHub</w:t>
       </w:r>
-      <w:bookmarkEnd w:id="5"/>
+      <w:bookmarkEnd w:id="4"/>
     </w:p>
     <w:p>
       <w:pPr>
@@ -8385,32 +8366,22 @@
       <w:pPr>
         <w:pStyle w:val="Caption"/>
       </w:pPr>
-      <w:bookmarkStart w:id="6" w:name="_Toc495922183"/>
+      <w:bookmarkStart w:id="5" w:name="_Toc495922183"/>
       <w:r>
         <w:t xml:space="preserve">Figure </w:t>
       </w:r>
-      <w:r>
-        <w:fldChar w:fldCharType="begin"/>
-      </w:r>
-      <w:r>
-        <w:instrText xml:space="preserve"> SEQ Figure \* ARABIC </w:instrText>
-      </w:r>
-      <w:r>
-        <w:fldChar w:fldCharType="separate"/>
-      </w:r>
-      <w:r>
-        <w:rPr>
-          <w:noProof/>
-        </w:rPr>
-        <w:t>3</w:t>
-      </w:r>
-      <w:r>
-        <w:fldChar w:fldCharType="end"/>
-      </w:r>
+      <w:fldSimple w:instr=" SEQ Figure \* ARABIC ">
+        <w:r>
+          <w:rPr>
+            <w:noProof/>
+          </w:rPr>
+          <w:t>3</w:t>
+        </w:r>
+      </w:fldSimple>
       <w:r>
         <w:t>: GitHub Online</w:t>
       </w:r>
-      <w:bookmarkEnd w:id="6"/>
+      <w:bookmarkEnd w:id="5"/>
     </w:p>
     <w:p/>
     <w:p>
@@ -8510,32 +8481,22 @@
       <w:pPr>
         <w:pStyle w:val="Caption"/>
       </w:pPr>
-      <w:bookmarkStart w:id="7" w:name="_Toc495922184"/>
+      <w:bookmarkStart w:id="6" w:name="_Toc495922184"/>
       <w:r>
         <w:t xml:space="preserve">Figure </w:t>
       </w:r>
-      <w:r>
-        <w:fldChar w:fldCharType="begin"/>
-      </w:r>
-      <w:r>
-        <w:instrText xml:space="preserve"> SEQ Figure \* ARABIC </w:instrText>
-      </w:r>
-      <w:r>
-        <w:fldChar w:fldCharType="separate"/>
-      </w:r>
-      <w:r>
-        <w:rPr>
-          <w:noProof/>
-        </w:rPr>
-        <w:t>4</w:t>
-      </w:r>
-      <w:r>
-        <w:fldChar w:fldCharType="end"/>
-      </w:r>
+      <w:fldSimple w:instr=" SEQ Figure \* ARABIC ">
+        <w:r>
+          <w:rPr>
+            <w:noProof/>
+          </w:rPr>
+          <w:t>4</w:t>
+        </w:r>
+      </w:fldSimple>
       <w:r>
         <w:t>: Visual Studio Project</w:t>
       </w:r>
-      <w:bookmarkEnd w:id="7"/>
+      <w:bookmarkEnd w:id="6"/>
     </w:p>
     <w:p/>
     <w:p>
@@ -8545,7 +8506,7 @@
           <w:color w:val="auto"/>
         </w:rPr>
       </w:pPr>
-      <w:bookmarkStart w:id="8" w:name="_Toc495922163"/>
+      <w:bookmarkStart w:id="7" w:name="_Toc495922163"/>
       <w:r>
         <w:rPr>
           <w:color w:val="auto"/>
@@ -8553,7 +8514,7 @@
         <w:lastRenderedPageBreak/>
         <w:t>Construction of Test Suite</w:t>
       </w:r>
-      <w:bookmarkEnd w:id="8"/>
+      <w:bookmarkEnd w:id="7"/>
     </w:p>
     <w:p/>
     <w:p>
@@ -8646,32 +8607,22 @@
       <w:pPr>
         <w:pStyle w:val="Caption"/>
       </w:pPr>
-      <w:bookmarkStart w:id="9" w:name="_Toc495922185"/>
+      <w:bookmarkStart w:id="8" w:name="_Toc495922185"/>
       <w:r>
         <w:t xml:space="preserve">Figure </w:t>
       </w:r>
-      <w:r>
-        <w:fldChar w:fldCharType="begin"/>
-      </w:r>
-      <w:r>
-        <w:instrText xml:space="preserve"> SEQ Figure \* ARABIC </w:instrText>
-      </w:r>
-      <w:r>
-        <w:fldChar w:fldCharType="separate"/>
-      </w:r>
-      <w:r>
-        <w:rPr>
-          <w:noProof/>
-        </w:rPr>
-        <w:t>5</w:t>
-      </w:r>
-      <w:r>
-        <w:fldChar w:fldCharType="end"/>
-      </w:r>
+      <w:fldSimple w:instr=" SEQ Figure \* ARABIC ">
+        <w:r>
+          <w:rPr>
+            <w:noProof/>
+          </w:rPr>
+          <w:t>5</w:t>
+        </w:r>
+      </w:fldSimple>
       <w:r>
         <w:t>: Battleship Test Setup</w:t>
       </w:r>
-      <w:bookmarkEnd w:id="9"/>
+      <w:bookmarkEnd w:id="8"/>
     </w:p>
     <w:p/>
     <w:p>
@@ -8801,32 +8752,22 @@
         <w:pStyle w:val="Caption"/>
         <w:spacing w:after="0"/>
       </w:pPr>
-      <w:bookmarkStart w:id="10" w:name="_Toc495922186"/>
+      <w:bookmarkStart w:id="9" w:name="_Toc495922186"/>
       <w:r>
         <w:t xml:space="preserve">Figure </w:t>
       </w:r>
-      <w:r>
-        <w:fldChar w:fldCharType="begin"/>
-      </w:r>
-      <w:r>
-        <w:instrText xml:space="preserve"> SEQ Figure \* ARABIC </w:instrText>
-      </w:r>
-      <w:r>
-        <w:fldChar w:fldCharType="separate"/>
-      </w:r>
-      <w:r>
-        <w:rPr>
-          <w:noProof/>
-        </w:rPr>
-        <w:t>6</w:t>
-      </w:r>
-      <w:r>
-        <w:fldChar w:fldCharType="end"/>
-      </w:r>
+      <w:fldSimple w:instr=" SEQ Figure \* ARABIC ">
+        <w:r>
+          <w:rPr>
+            <w:noProof/>
+          </w:rPr>
+          <w:t>6</w:t>
+        </w:r>
+      </w:fldSimple>
       <w:r>
         <w:t>: Battleship Test</w:t>
       </w:r>
-      <w:bookmarkEnd w:id="10"/>
+      <w:bookmarkEnd w:id="9"/>
     </w:p>
     <w:p/>
     <w:p>
@@ -8894,32 +8835,22 @@
         <w:pStyle w:val="Caption"/>
         <w:spacing w:after="0"/>
       </w:pPr>
-      <w:bookmarkStart w:id="11" w:name="_Toc495922187"/>
+      <w:bookmarkStart w:id="10" w:name="_Toc495922187"/>
       <w:r>
         <w:t xml:space="preserve">Figure </w:t>
       </w:r>
-      <w:r>
-        <w:fldChar w:fldCharType="begin"/>
-      </w:r>
-      <w:r>
-        <w:instrText xml:space="preserve"> SEQ Figure \* ARABIC </w:instrText>
-      </w:r>
-      <w:r>
-        <w:fldChar w:fldCharType="separate"/>
-      </w:r>
-      <w:r>
-        <w:rPr>
-          <w:noProof/>
-        </w:rPr>
-        <w:t>7</w:t>
-      </w:r>
-      <w:r>
-        <w:fldChar w:fldCharType="end"/>
-      </w:r>
+      <w:fldSimple w:instr=" SEQ Figure \* ARABIC ">
+        <w:r>
+          <w:rPr>
+            <w:noProof/>
+          </w:rPr>
+          <w:t>7</w:t>
+        </w:r>
+      </w:fldSimple>
       <w:r>
         <w:t>: Battleship Test</w:t>
       </w:r>
-      <w:bookmarkEnd w:id="11"/>
+      <w:bookmarkEnd w:id="10"/>
     </w:p>
     <w:p/>
     <w:p>
@@ -8984,32 +8915,22 @@
       <w:pPr>
         <w:pStyle w:val="Caption"/>
       </w:pPr>
-      <w:bookmarkStart w:id="12" w:name="_Toc495922188"/>
+      <w:bookmarkStart w:id="11" w:name="_Toc495922188"/>
       <w:r>
         <w:t xml:space="preserve">Figure </w:t>
       </w:r>
-      <w:r>
-        <w:fldChar w:fldCharType="begin"/>
-      </w:r>
-      <w:r>
-        <w:instrText xml:space="preserve"> SEQ Figure \* ARABIC </w:instrText>
-      </w:r>
-      <w:r>
-        <w:fldChar w:fldCharType="separate"/>
-      </w:r>
-      <w:r>
-        <w:rPr>
-          <w:noProof/>
-        </w:rPr>
-        <w:t>8</w:t>
-      </w:r>
-      <w:r>
-        <w:fldChar w:fldCharType="end"/>
-      </w:r>
+      <w:fldSimple w:instr=" SEQ Figure \* ARABIC ">
+        <w:r>
+          <w:rPr>
+            <w:noProof/>
+          </w:rPr>
+          <w:t>8</w:t>
+        </w:r>
+      </w:fldSimple>
       <w:r>
         <w:t>: Battleship Test</w:t>
       </w:r>
-      <w:bookmarkEnd w:id="12"/>
+      <w:bookmarkEnd w:id="11"/>
     </w:p>
     <w:p/>
     <w:p>
@@ -9031,7 +8952,7 @@
           <w:color w:val="auto"/>
         </w:rPr>
       </w:pPr>
-      <w:bookmarkStart w:id="13" w:name="_Toc495922164"/>
+      <w:bookmarkStart w:id="12" w:name="_Toc495922164"/>
       <w:r>
         <w:rPr>
           <w:color w:val="auto"/>
@@ -9039,7 +8960,7 @@
         <w:lastRenderedPageBreak/>
         <w:t>Initial Setup of Methods for Test Suite</w:t>
       </w:r>
-      <w:bookmarkEnd w:id="13"/>
+      <w:bookmarkEnd w:id="12"/>
     </w:p>
     <w:p/>
     <w:p>
@@ -9106,23 +9027,7 @@
           <w:rFonts w:ascii="Times New Roman" w:hAnsi="Times New Roman" w:cs="Times New Roman"/>
           <w:sz w:val="24"/>
         </w:rPr>
-        <w:t xml:space="preserve">techniques of renaming methods and adding/removing parameters.  These are all examples making method calls simpler, as our text explains in Chapter 10.  By renaming the methods and add/removing parameters to the original methods, we </w:t>
-      </w:r>
-      <w:proofErr w:type="gramStart"/>
-      <w:r>
-        <w:rPr>
-          <w:rFonts w:ascii="Times New Roman" w:hAnsi="Times New Roman" w:cs="Times New Roman"/>
-          <w:sz w:val="24"/>
-        </w:rPr>
-        <w:t>are able to</w:t>
-      </w:r>
-      <w:proofErr w:type="gramEnd"/>
-      <w:r>
-        <w:rPr>
-          <w:rFonts w:ascii="Times New Roman" w:hAnsi="Times New Roman" w:cs="Times New Roman"/>
-          <w:sz w:val="24"/>
-        </w:rPr>
-        <w:t xml:space="preserve"> make the code more readable and use objects rather than long list of parameters. </w:t>
+        <w:t xml:space="preserve">techniques of renaming methods and adding/removing parameters.  These are all examples making method calls simpler, as our text explains in Chapter 10.  By renaming the methods and add/removing parameters to the original methods, we are able to make the code more readable and use objects rather than long list of parameters. </w:t>
       </w:r>
     </w:p>
     <w:p>
@@ -9204,28 +9109,18 @@
         <w:pStyle w:val="Caption"/>
         <w:spacing w:after="0"/>
       </w:pPr>
-      <w:bookmarkStart w:id="14" w:name="_Toc495922189"/>
+      <w:bookmarkStart w:id="13" w:name="_Toc495922189"/>
       <w:r>
         <w:t xml:space="preserve">Figure </w:t>
       </w:r>
-      <w:r>
-        <w:fldChar w:fldCharType="begin"/>
-      </w:r>
-      <w:r>
-        <w:instrText xml:space="preserve"> SEQ Figure \* ARABIC </w:instrText>
-      </w:r>
-      <w:r>
-        <w:fldChar w:fldCharType="separate"/>
-      </w:r>
-      <w:r>
-        <w:rPr>
-          <w:noProof/>
-        </w:rPr>
-        <w:t>9</w:t>
-      </w:r>
-      <w:r>
-        <w:fldChar w:fldCharType="end"/>
-      </w:r>
+      <w:fldSimple w:instr=" SEQ Figure \* ARABIC ">
+        <w:r>
+          <w:rPr>
+            <w:noProof/>
+          </w:rPr>
+          <w:t>9</w:t>
+        </w:r>
+      </w:fldSimple>
       <w:r>
         <w:t xml:space="preserve">: </w:t>
       </w:r>
@@ -9237,7 +9132,7 @@
       <w:r>
         <w:t>) and SetupBoards()</w:t>
       </w:r>
-      <w:bookmarkEnd w:id="14"/>
+      <w:bookmarkEnd w:id="13"/>
     </w:p>
     <w:p/>
     <w:p>
@@ -9302,28 +9197,18 @@
       <w:pPr>
         <w:pStyle w:val="Caption"/>
       </w:pPr>
-      <w:bookmarkStart w:id="15" w:name="_Toc495922190"/>
+      <w:bookmarkStart w:id="14" w:name="_Toc495922190"/>
       <w:r>
         <w:t xml:space="preserve">Figure </w:t>
       </w:r>
-      <w:r>
-        <w:fldChar w:fldCharType="begin"/>
-      </w:r>
-      <w:r>
-        <w:instrText xml:space="preserve"> SEQ Figure \* ARABIC </w:instrText>
-      </w:r>
-      <w:r>
-        <w:fldChar w:fldCharType="separate"/>
-      </w:r>
-      <w:r>
-        <w:rPr>
-          <w:noProof/>
-        </w:rPr>
-        <w:t>10</w:t>
-      </w:r>
-      <w:r>
-        <w:fldChar w:fldCharType="end"/>
-      </w:r>
+      <w:fldSimple w:instr=" SEQ Figure \* ARABIC ">
+        <w:r>
+          <w:rPr>
+            <w:noProof/>
+          </w:rPr>
+          <w:t>10</w:t>
+        </w:r>
+      </w:fldSimple>
       <w:r>
         <w:t xml:space="preserve">: </w:t>
       </w:r>
@@ -9335,7 +9220,7 @@
       <w:r>
         <w:t>) and CheckWin() Methods</w:t>
       </w:r>
-      <w:bookmarkEnd w:id="15"/>
+      <w:bookmarkEnd w:id="14"/>
     </w:p>
     <w:p/>
     <w:p>
@@ -9472,32 +9357,22 @@
         <w:pStyle w:val="Caption"/>
         <w:spacing w:after="0"/>
       </w:pPr>
-      <w:bookmarkStart w:id="16" w:name="_Toc495922191"/>
+      <w:bookmarkStart w:id="15" w:name="_Toc495922191"/>
       <w:r>
         <w:t xml:space="preserve">Figure </w:t>
       </w:r>
-      <w:r>
-        <w:fldChar w:fldCharType="begin"/>
-      </w:r>
-      <w:r>
-        <w:instrText xml:space="preserve"> SEQ Figure \* ARABIC </w:instrText>
-      </w:r>
-      <w:r>
-        <w:fldChar w:fldCharType="separate"/>
-      </w:r>
-      <w:r>
-        <w:rPr>
-          <w:noProof/>
-        </w:rPr>
-        <w:t>11</w:t>
-      </w:r>
-      <w:r>
-        <w:fldChar w:fldCharType="end"/>
-      </w:r>
+      <w:fldSimple w:instr=" SEQ Figure \* ARABIC ">
+        <w:r>
+          <w:rPr>
+            <w:noProof/>
+          </w:rPr>
+          <w:t>11</w:t>
+        </w:r>
+      </w:fldSimple>
       <w:r>
         <w:t>: Boards and Message</w:t>
       </w:r>
-      <w:bookmarkEnd w:id="16"/>
+      <w:bookmarkEnd w:id="15"/>
     </w:p>
     <w:p/>
     <w:p>
@@ -9658,28 +9533,18 @@
       <w:pPr>
         <w:pStyle w:val="Caption"/>
       </w:pPr>
-      <w:bookmarkStart w:id="17" w:name="_Toc495922192"/>
+      <w:bookmarkStart w:id="16" w:name="_Toc495922192"/>
       <w:r>
         <w:t xml:space="preserve">Figure </w:t>
       </w:r>
-      <w:r>
-        <w:fldChar w:fldCharType="begin"/>
-      </w:r>
-      <w:r>
-        <w:instrText xml:space="preserve"> SEQ Figure \* ARABIC </w:instrText>
-      </w:r>
-      <w:r>
-        <w:fldChar w:fldCharType="separate"/>
-      </w:r>
-      <w:r>
-        <w:rPr>
-          <w:noProof/>
-        </w:rPr>
-        <w:t>12</w:t>
-      </w:r>
-      <w:r>
-        <w:fldChar w:fldCharType="end"/>
-      </w:r>
+      <w:fldSimple w:instr=" SEQ Figure \* ARABIC ">
+        <w:r>
+          <w:rPr>
+            <w:noProof/>
+          </w:rPr>
+          <w:t>12</w:t>
+        </w:r>
+      </w:fldSimple>
       <w:r>
         <w:t xml:space="preserve">: </w:t>
       </w:r>
@@ -9696,7 +9561,7 @@
       <w:r>
         <w:t>) Method</w:t>
       </w:r>
-      <w:bookmarkEnd w:id="17"/>
+      <w:bookmarkEnd w:id="16"/>
     </w:p>
     <w:p/>
     <w:p>
@@ -9843,32 +9708,22 @@
           <w:sz w:val="24"/>
         </w:rPr>
       </w:pPr>
-      <w:bookmarkStart w:id="18" w:name="_Toc495922193"/>
+      <w:bookmarkStart w:id="17" w:name="_Toc495922193"/>
       <w:r>
         <w:t xml:space="preserve">Figure </w:t>
       </w:r>
-      <w:r>
-        <w:fldChar w:fldCharType="begin"/>
-      </w:r>
-      <w:r>
-        <w:instrText xml:space="preserve"> SEQ Figure \* ARABIC </w:instrText>
-      </w:r>
-      <w:r>
-        <w:fldChar w:fldCharType="separate"/>
-      </w:r>
-      <w:r>
-        <w:rPr>
-          <w:noProof/>
-        </w:rPr>
-        <w:t>13</w:t>
-      </w:r>
-      <w:r>
-        <w:fldChar w:fldCharType="end"/>
-      </w:r>
+      <w:fldSimple w:instr=" SEQ Figure \* ARABIC ">
+        <w:r>
+          <w:rPr>
+            <w:noProof/>
+          </w:rPr>
+          <w:t>13</w:t>
+        </w:r>
+      </w:fldSimple>
       <w:r>
         <w:t>: Failed Test</w:t>
       </w:r>
-      <w:bookmarkEnd w:id="18"/>
+      <w:bookmarkEnd w:id="17"/>
     </w:p>
     <w:p>
       <w:pPr>
@@ -9952,32 +9807,22 @@
           <w:sz w:val="24"/>
         </w:rPr>
       </w:pPr>
-      <w:bookmarkStart w:id="19" w:name="_Toc495922194"/>
+      <w:bookmarkStart w:id="18" w:name="_Toc495922194"/>
       <w:r>
         <w:t xml:space="preserve">Figure </w:t>
       </w:r>
-      <w:r>
-        <w:fldChar w:fldCharType="begin"/>
-      </w:r>
-      <w:r>
-        <w:instrText xml:space="preserve"> SEQ Figure \* ARABIC </w:instrText>
-      </w:r>
-      <w:r>
-        <w:fldChar w:fldCharType="separate"/>
-      </w:r>
-      <w:r>
-        <w:rPr>
-          <w:noProof/>
-        </w:rPr>
-        <w:t>14</w:t>
-      </w:r>
-      <w:r>
-        <w:fldChar w:fldCharType="end"/>
-      </w:r>
+      <w:fldSimple w:instr=" SEQ Figure \* ARABIC ">
+        <w:r>
+          <w:rPr>
+            <w:noProof/>
+          </w:rPr>
+          <w:t>14</w:t>
+        </w:r>
+      </w:fldSimple>
       <w:r>
         <w:t>: Failed Test</w:t>
       </w:r>
-      <w:bookmarkEnd w:id="19"/>
+      <w:bookmarkEnd w:id="18"/>
     </w:p>
     <w:p>
       <w:pPr>
@@ -10057,49 +9902,39 @@
       <w:pPr>
         <w:pStyle w:val="Caption"/>
       </w:pPr>
-      <w:bookmarkStart w:id="20" w:name="_Toc495922195"/>
+      <w:bookmarkStart w:id="19" w:name="_Toc495922195"/>
       <w:r>
         <w:t xml:space="preserve">Figure </w:t>
       </w:r>
-      <w:r>
-        <w:fldChar w:fldCharType="begin"/>
-      </w:r>
-      <w:r>
-        <w:instrText xml:space="preserve"> SEQ Figure \* ARABIC </w:instrText>
-      </w:r>
-      <w:r>
-        <w:fldChar w:fldCharType="separate"/>
-      </w:r>
-      <w:r>
-        <w:rPr>
-          <w:noProof/>
-        </w:rPr>
-        <w:t>15</w:t>
-      </w:r>
-      <w:r>
-        <w:fldChar w:fldCharType="end"/>
-      </w:r>
+      <w:fldSimple w:instr=" SEQ Figure \* ARABIC ">
+        <w:r>
+          <w:rPr>
+            <w:noProof/>
+          </w:rPr>
+          <w:t>15</w:t>
+        </w:r>
+      </w:fldSimple>
       <w:r>
         <w:t>: Failed Test</w:t>
       </w:r>
+      <w:bookmarkEnd w:id="19"/>
+    </w:p>
+    <w:p/>
+    <w:p>
+      <w:pPr>
+        <w:pStyle w:val="Heading1"/>
+        <w:rPr>
+          <w:color w:val="auto"/>
+        </w:rPr>
+      </w:pPr>
+      <w:bookmarkStart w:id="20" w:name="_Toc495922165"/>
+      <w:r>
+        <w:rPr>
+          <w:color w:val="auto"/>
+        </w:rPr>
+        <w:t>Creation of Classes and Methods</w:t>
+      </w:r>
       <w:bookmarkEnd w:id="20"/>
-    </w:p>
-    <w:p/>
-    <w:p>
-      <w:pPr>
-        <w:pStyle w:val="Heading1"/>
-        <w:rPr>
-          <w:color w:val="auto"/>
-        </w:rPr>
-      </w:pPr>
-      <w:bookmarkStart w:id="21" w:name="_Toc495922165"/>
-      <w:r>
-        <w:rPr>
-          <w:color w:val="auto"/>
-        </w:rPr>
-        <w:t>Creation of Classes and Methods</w:t>
-      </w:r>
-      <w:bookmarkEnd w:id="21"/>
     </w:p>
     <w:p/>
     <w:p>
@@ -10180,33 +10015,49 @@
       <w:pPr>
         <w:pStyle w:val="Caption"/>
       </w:pPr>
-      <w:bookmarkStart w:id="22" w:name="_Toc495922196"/>
+      <w:bookmarkStart w:id="21" w:name="_Toc495922196"/>
       <w:r>
         <w:t xml:space="preserve">Figure </w:t>
       </w:r>
-      <w:r>
-        <w:fldChar w:fldCharType="begin"/>
-      </w:r>
-      <w:r>
-        <w:instrText xml:space="preserve"> SEQ Figure \* ARABIC </w:instrText>
-      </w:r>
-      <w:r>
-        <w:fldChar w:fldCharType="separate"/>
-      </w:r>
-      <w:r>
-        <w:rPr>
-          <w:noProof/>
-        </w:rPr>
-        <w:t>16</w:t>
-      </w:r>
-      <w:r>
-        <w:fldChar w:fldCharType="end"/>
-      </w:r>
+      <w:fldSimple w:instr=" SEQ Figure \* ARABIC ">
+        <w:r>
+          <w:rPr>
+            <w:noProof/>
+          </w:rPr>
+          <w:t>16</w:t>
+        </w:r>
+      </w:fldSimple>
       <w:r>
         <w:t>: Import Libraries and Initialize Methods</w:t>
       </w:r>
+      <w:bookmarkEnd w:id="21"/>
+    </w:p>
+    <w:p>
+      <w:pPr>
+        <w:spacing w:after="240" w:line="480" w:lineRule="auto"/>
+        <w:rPr>
+          <w:rFonts w:ascii="Times New Roman" w:hAnsi="Times New Roman" w:cs="Times New Roman"/>
+          <w:sz w:val="24"/>
+        </w:rPr>
+      </w:pPr>
+    </w:p>
+    <w:p>
+      <w:pPr>
+        <w:pStyle w:val="Heading2"/>
+        <w:rPr>
+          <w:color w:val="auto"/>
+        </w:rPr>
+      </w:pPr>
+      <w:bookmarkStart w:id="22" w:name="_Toc495922166"/>
+      <w:r>
+        <w:rPr>
+          <w:color w:val="auto"/>
+        </w:rPr>
+        <w:t>Battle Ship Class</w:t>
+      </w:r>
       <w:bookmarkEnd w:id="22"/>
     </w:p>
+    <w:p/>
     <w:p>
       <w:pPr>
         <w:spacing w:after="240" w:line="480" w:lineRule="auto"/>
@@ -10215,32 +10066,6 @@
           <w:sz w:val="24"/>
         </w:rPr>
       </w:pPr>
-    </w:p>
-    <w:p>
-      <w:pPr>
-        <w:pStyle w:val="Heading2"/>
-        <w:rPr>
-          <w:color w:val="auto"/>
-        </w:rPr>
-      </w:pPr>
-      <w:bookmarkStart w:id="23" w:name="_Toc495922166"/>
-      <w:r>
-        <w:rPr>
-          <w:color w:val="auto"/>
-        </w:rPr>
-        <w:t>Battle Ship Class</w:t>
-      </w:r>
-      <w:bookmarkEnd w:id="23"/>
-    </w:p>
-    <w:p/>
-    <w:p>
-      <w:pPr>
-        <w:spacing w:after="240" w:line="480" w:lineRule="auto"/>
-        <w:rPr>
-          <w:rFonts w:ascii="Times New Roman" w:hAnsi="Times New Roman" w:cs="Times New Roman"/>
-          <w:sz w:val="24"/>
-        </w:rPr>
-      </w:pPr>
       <w:r>
         <w:rPr>
           <w:rFonts w:ascii="Times New Roman" w:hAnsi="Times New Roman" w:cs="Times New Roman"/>
@@ -10289,23 +10114,7 @@
           <w:sz w:val="24"/>
         </w:rPr>
         <w:lastRenderedPageBreak/>
-        <w:t xml:space="preserve">implementing the Extract Class refactoring, we </w:t>
-      </w:r>
-      <w:proofErr w:type="gramStart"/>
-      <w:r>
-        <w:rPr>
-          <w:rFonts w:ascii="Times New Roman" w:hAnsi="Times New Roman" w:cs="Times New Roman"/>
-          <w:sz w:val="24"/>
-        </w:rPr>
-        <w:t>were able to</w:t>
-      </w:r>
-      <w:proofErr w:type="gramEnd"/>
-      <w:r>
-        <w:rPr>
-          <w:rFonts w:ascii="Times New Roman" w:hAnsi="Times New Roman" w:cs="Times New Roman"/>
-          <w:sz w:val="24"/>
-        </w:rPr>
-        <w:t xml:space="preserve"> define a clear class with well defined methods that is easy to understand.</w:t>
+        <w:t>implementing the Extract Class refactoring, we were able to define a clear class with well defined methods that is easy to understand.</w:t>
       </w:r>
     </w:p>
     <w:p>
@@ -10375,49 +10184,39 @@
       <w:pPr>
         <w:pStyle w:val="Caption"/>
       </w:pPr>
-      <w:bookmarkStart w:id="24" w:name="_Toc495922197"/>
+      <w:bookmarkStart w:id="23" w:name="_Toc495922197"/>
       <w:r>
         <w:t xml:space="preserve">Figure </w:t>
       </w:r>
-      <w:r>
-        <w:fldChar w:fldCharType="begin"/>
-      </w:r>
-      <w:r>
-        <w:instrText xml:space="preserve"> SEQ Figure \* ARABIC </w:instrText>
-      </w:r>
-      <w:r>
-        <w:fldChar w:fldCharType="separate"/>
-      </w:r>
-      <w:r>
-        <w:rPr>
-          <w:noProof/>
-        </w:rPr>
-        <w:t>17</w:t>
-      </w:r>
-      <w:r>
-        <w:fldChar w:fldCharType="end"/>
-      </w:r>
+      <w:fldSimple w:instr=" SEQ Figure \* ARABIC ">
+        <w:r>
+          <w:rPr>
+            <w:noProof/>
+          </w:rPr>
+          <w:t>17</w:t>
+        </w:r>
+      </w:fldSimple>
       <w:r>
         <w:t>: Battleship Class</w:t>
       </w:r>
+      <w:bookmarkEnd w:id="23"/>
+    </w:p>
+    <w:p/>
+    <w:p>
+      <w:pPr>
+        <w:pStyle w:val="Heading2"/>
+        <w:rPr>
+          <w:color w:val="auto"/>
+        </w:rPr>
+      </w:pPr>
+      <w:bookmarkStart w:id="24" w:name="_Toc495922167"/>
+      <w:r>
+        <w:rPr>
+          <w:color w:val="auto"/>
+        </w:rPr>
+        <w:t>Placing Ships and Targeting</w:t>
+      </w:r>
       <w:bookmarkEnd w:id="24"/>
-    </w:p>
-    <w:p/>
-    <w:p>
-      <w:pPr>
-        <w:pStyle w:val="Heading2"/>
-        <w:rPr>
-          <w:color w:val="auto"/>
-        </w:rPr>
-      </w:pPr>
-      <w:bookmarkStart w:id="25" w:name="_Toc495922167"/>
-      <w:r>
-        <w:rPr>
-          <w:color w:val="auto"/>
-        </w:rPr>
-        <w:t>Placing Ships and Targeting</w:t>
-      </w:r>
-      <w:bookmarkEnd w:id="25"/>
       <w:r>
         <w:rPr>
           <w:color w:val="auto"/>
@@ -10588,28 +10387,18 @@
         <w:pStyle w:val="Caption"/>
         <w:spacing w:after="0"/>
       </w:pPr>
-      <w:bookmarkStart w:id="26" w:name="_Toc495922198"/>
+      <w:bookmarkStart w:id="25" w:name="_Toc495922198"/>
       <w:r>
         <w:t xml:space="preserve">Figure </w:t>
       </w:r>
-      <w:r>
-        <w:fldChar w:fldCharType="begin"/>
-      </w:r>
-      <w:r>
-        <w:instrText xml:space="preserve"> SEQ Figure \* ARABIC </w:instrText>
-      </w:r>
-      <w:r>
-        <w:fldChar w:fldCharType="separate"/>
-      </w:r>
-      <w:r>
-        <w:rPr>
-          <w:noProof/>
-        </w:rPr>
-        <w:t>18</w:t>
-      </w:r>
-      <w:r>
-        <w:fldChar w:fldCharType="end"/>
-      </w:r>
+      <w:fldSimple w:instr=" SEQ Figure \* ARABIC ">
+        <w:r>
+          <w:rPr>
+            <w:noProof/>
+          </w:rPr>
+          <w:t>18</w:t>
+        </w:r>
+      </w:fldSimple>
       <w:r>
         <w:t xml:space="preserve">: </w:t>
       </w:r>
@@ -10626,7 +10415,7 @@
       <w:r>
         <w:t>) Method</w:t>
       </w:r>
-      <w:bookmarkEnd w:id="26"/>
+      <w:bookmarkEnd w:id="25"/>
     </w:p>
     <w:p/>
     <w:p>
@@ -10686,28 +10475,18 @@
       <w:pPr>
         <w:pStyle w:val="Caption"/>
       </w:pPr>
-      <w:bookmarkStart w:id="27" w:name="_Toc495922199"/>
+      <w:bookmarkStart w:id="26" w:name="_Toc495922199"/>
       <w:r>
         <w:t xml:space="preserve">Figure </w:t>
       </w:r>
-      <w:r>
-        <w:fldChar w:fldCharType="begin"/>
-      </w:r>
-      <w:r>
-        <w:instrText xml:space="preserve"> SEQ Figure \* ARABIC </w:instrText>
-      </w:r>
-      <w:r>
-        <w:fldChar w:fldCharType="separate"/>
-      </w:r>
-      <w:r>
-        <w:rPr>
-          <w:noProof/>
-        </w:rPr>
-        <w:t>19</w:t>
-      </w:r>
-      <w:r>
-        <w:fldChar w:fldCharType="end"/>
-      </w:r>
+      <w:fldSimple w:instr=" SEQ Figure \* ARABIC ">
+        <w:r>
+          <w:rPr>
+            <w:noProof/>
+          </w:rPr>
+          <w:t>19</w:t>
+        </w:r>
+      </w:fldSimple>
       <w:r>
         <w:t xml:space="preserve">: </w:t>
       </w:r>
@@ -10724,7 +10503,7 @@
       <w:r>
         <w:t>) Method</w:t>
       </w:r>
-      <w:bookmarkEnd w:id="27"/>
+      <w:bookmarkEnd w:id="26"/>
     </w:p>
     <w:p/>
     <w:p>
@@ -10749,7 +10528,21 @@
           <w:rFonts w:ascii="Times New Roman" w:hAnsi="Times New Roman" w:cs="Times New Roman"/>
           <w:sz w:val="24"/>
         </w:rPr>
-        <w:t>validTaget</w:t>
+        <w:t>validTa</w:t>
+      </w:r>
+      <w:r>
+        <w:rPr>
+          <w:rFonts w:ascii="Times New Roman" w:hAnsi="Times New Roman" w:cs="Times New Roman"/>
+          <w:sz w:val="24"/>
+        </w:rPr>
+        <w:t>r</w:t>
+      </w:r>
+      <w:r>
+        <w:rPr>
+          <w:rFonts w:ascii="Times New Roman" w:hAnsi="Times New Roman" w:cs="Times New Roman"/>
+          <w:sz w:val="24"/>
+        </w:rPr>
+        <w:t>get</w:t>
       </w:r>
       <w:proofErr w:type="spellEnd"/>
       <w:r>
@@ -10842,28 +10635,18 @@
       <w:pPr>
         <w:pStyle w:val="Caption"/>
       </w:pPr>
-      <w:bookmarkStart w:id="28" w:name="_Toc495922200"/>
+      <w:bookmarkStart w:id="27" w:name="_Toc495922200"/>
       <w:r>
         <w:t xml:space="preserve">Figure </w:t>
       </w:r>
-      <w:r>
-        <w:fldChar w:fldCharType="begin"/>
-      </w:r>
-      <w:r>
-        <w:instrText xml:space="preserve"> SEQ Figure \* ARABIC </w:instrText>
-      </w:r>
-      <w:r>
-        <w:fldChar w:fldCharType="separate"/>
-      </w:r>
-      <w:r>
-        <w:rPr>
-          <w:noProof/>
-        </w:rPr>
-        <w:t>20</w:t>
-      </w:r>
-      <w:r>
-        <w:fldChar w:fldCharType="end"/>
-      </w:r>
+      <w:fldSimple w:instr=" SEQ Figure \* ARABIC ">
+        <w:r>
+          <w:rPr>
+            <w:noProof/>
+          </w:rPr>
+          <w:t>20</w:t>
+        </w:r>
+      </w:fldSimple>
       <w:r>
         <w:t xml:space="preserve">: </w:t>
       </w:r>
@@ -10880,7 +10663,7 @@
       <w:r>
         <w:t>) Method</w:t>
       </w:r>
-      <w:bookmarkEnd w:id="28"/>
+      <w:bookmarkEnd w:id="27"/>
     </w:p>
     <w:p/>
     <w:p/>
@@ -10901,7 +10684,7 @@
           <w:color w:val="auto"/>
         </w:rPr>
       </w:pPr>
-      <w:bookmarkStart w:id="29" w:name="_Toc495922168"/>
+      <w:bookmarkStart w:id="28" w:name="_Toc495922168"/>
       <w:r>
         <w:rPr>
           <w:color w:val="auto"/>
@@ -10909,7 +10692,7 @@
         <w:lastRenderedPageBreak/>
         <w:t>Fire at Opponent Ship</w:t>
       </w:r>
-      <w:bookmarkEnd w:id="29"/>
+      <w:bookmarkEnd w:id="28"/>
     </w:p>
     <w:p/>
     <w:p>
@@ -11004,32 +10787,22 @@
       <w:pPr>
         <w:pStyle w:val="Caption"/>
       </w:pPr>
-      <w:bookmarkStart w:id="30" w:name="_Toc495922201"/>
+      <w:bookmarkStart w:id="29" w:name="_Toc495922201"/>
       <w:r>
         <w:t xml:space="preserve">Figure </w:t>
       </w:r>
-      <w:r>
-        <w:fldChar w:fldCharType="begin"/>
-      </w:r>
-      <w:r>
-        <w:instrText xml:space="preserve"> SEQ Figure \* ARABIC </w:instrText>
-      </w:r>
-      <w:r>
-        <w:fldChar w:fldCharType="separate"/>
-      </w:r>
-      <w:r>
-        <w:rPr>
-          <w:noProof/>
-        </w:rPr>
-        <w:t>21</w:t>
-      </w:r>
-      <w:r>
-        <w:fldChar w:fldCharType="end"/>
-      </w:r>
+      <w:fldSimple w:instr=" SEQ Figure \* ARABIC ">
+        <w:r>
+          <w:rPr>
+            <w:noProof/>
+          </w:rPr>
+          <w:t>21</w:t>
+        </w:r>
+      </w:fldSimple>
       <w:r>
         <w:t>: Original Fire Code</w:t>
       </w:r>
-      <w:bookmarkEnd w:id="30"/>
+      <w:bookmarkEnd w:id="29"/>
     </w:p>
     <w:p/>
     <w:p>
@@ -11082,23 +10855,7 @@
           <w:rFonts w:ascii="Times New Roman" w:hAnsi="Times New Roman" w:cs="Times New Roman"/>
           <w:sz w:val="24"/>
         </w:rPr>
-        <w:t xml:space="preserve">By creating this method, we </w:t>
-      </w:r>
-      <w:proofErr w:type="gramStart"/>
-      <w:r>
-        <w:rPr>
-          <w:rFonts w:ascii="Times New Roman" w:hAnsi="Times New Roman" w:cs="Times New Roman"/>
-          <w:sz w:val="24"/>
-        </w:rPr>
-        <w:t>were able to</w:t>
-      </w:r>
-      <w:proofErr w:type="gramEnd"/>
-      <w:r>
-        <w:rPr>
-          <w:rFonts w:ascii="Times New Roman" w:hAnsi="Times New Roman" w:cs="Times New Roman"/>
-          <w:sz w:val="24"/>
-        </w:rPr>
-        <w:t xml:space="preserve"> vastly reduce the number of lines of code and improve the readability.</w:t>
+        <w:t>By creating this method, we were able to vastly reduce the number of lines of code and improve the readability.</w:t>
       </w:r>
       <w:r>
         <w:rPr>
@@ -11211,28 +10968,18 @@
           <w:sz w:val="24"/>
         </w:rPr>
       </w:pPr>
-      <w:bookmarkStart w:id="31" w:name="_Toc495922202"/>
+      <w:bookmarkStart w:id="30" w:name="_Toc495922202"/>
       <w:r>
         <w:t xml:space="preserve">Figure </w:t>
       </w:r>
-      <w:r>
-        <w:fldChar w:fldCharType="begin"/>
-      </w:r>
-      <w:r>
-        <w:instrText xml:space="preserve"> SEQ Figure \* ARABIC </w:instrText>
-      </w:r>
-      <w:r>
-        <w:fldChar w:fldCharType="separate"/>
-      </w:r>
-      <w:r>
-        <w:rPr>
-          <w:noProof/>
-        </w:rPr>
-        <w:t>22</w:t>
-      </w:r>
-      <w:r>
-        <w:fldChar w:fldCharType="end"/>
-      </w:r>
+      <w:fldSimple w:instr=" SEQ Figure \* ARABIC ">
+        <w:r>
+          <w:rPr>
+            <w:noProof/>
+          </w:rPr>
+          <w:t>22</w:t>
+        </w:r>
+      </w:fldSimple>
       <w:r>
         <w:t xml:space="preserve">: </w:t>
       </w:r>
@@ -11244,7 +10991,7 @@
       <w:r>
         <w:t>) Method</w:t>
       </w:r>
-      <w:bookmarkEnd w:id="31"/>
+      <w:bookmarkEnd w:id="30"/>
     </w:p>
     <w:p>
       <w:pPr>
@@ -11317,57 +11064,44 @@
       <w:pPr>
         <w:pStyle w:val="Caption"/>
       </w:pPr>
-      <w:bookmarkStart w:id="32" w:name="_Toc495922203"/>
+      <w:bookmarkStart w:id="31" w:name="_Toc495922203"/>
       <w:r>
         <w:t xml:space="preserve">Figure </w:t>
       </w:r>
-      <w:r>
-        <w:fldChar w:fldCharType="begin"/>
-      </w:r>
-      <w:r>
-        <w:instrText xml:space="preserve"> SEQ Figure \* ARABIC </w:instrText>
-      </w:r>
-      <w:r>
-        <w:fldChar w:fldCharType="separate"/>
-      </w:r>
-      <w:r>
-        <w:rPr>
-          <w:noProof/>
-        </w:rPr>
-        <w:t>23</w:t>
-      </w:r>
-      <w:r>
-        <w:fldChar w:fldCharType="end"/>
-      </w:r>
+      <w:fldSimple w:instr=" SEQ Figure \* ARABIC ">
+        <w:r>
+          <w:rPr>
+            <w:noProof/>
+          </w:rPr>
+          <w:t>23</w:t>
+        </w:r>
+      </w:fldSimple>
       <w:r>
         <w:t xml:space="preserve">: Fire </w:t>
       </w:r>
       <w:proofErr w:type="gramStart"/>
       <w:r>
-        <w:t>Method(</w:t>
-      </w:r>
+        <w:t>Method()</w:t>
+      </w:r>
+      <w:bookmarkEnd w:id="31"/>
       <w:proofErr w:type="gramEnd"/>
-      <w:r>
-        <w:t>)</w:t>
+    </w:p>
+    <w:p/>
+    <w:p>
+      <w:pPr>
+        <w:pStyle w:val="Heading2"/>
+        <w:rPr>
+          <w:color w:val="auto"/>
+        </w:rPr>
+      </w:pPr>
+      <w:bookmarkStart w:id="32" w:name="_Toc495922169"/>
+      <w:r>
+        <w:rPr>
+          <w:color w:val="auto"/>
+        </w:rPr>
+        <w:t>Count and Print Hits</w:t>
       </w:r>
       <w:bookmarkEnd w:id="32"/>
-    </w:p>
-    <w:p/>
-    <w:p>
-      <w:pPr>
-        <w:pStyle w:val="Heading2"/>
-        <w:rPr>
-          <w:color w:val="auto"/>
-        </w:rPr>
-      </w:pPr>
-      <w:bookmarkStart w:id="33" w:name="_Toc495922169"/>
-      <w:r>
-        <w:rPr>
-          <w:color w:val="auto"/>
-        </w:rPr>
-        <w:t>Count and Print Hits</w:t>
-      </w:r>
-      <w:bookmarkEnd w:id="33"/>
     </w:p>
     <w:p/>
     <w:p>
@@ -11494,28 +11228,18 @@
       <w:pPr>
         <w:pStyle w:val="Caption"/>
       </w:pPr>
-      <w:bookmarkStart w:id="34" w:name="_Toc495922204"/>
+      <w:bookmarkStart w:id="33" w:name="_Toc495922204"/>
       <w:r>
         <w:t xml:space="preserve">Figure </w:t>
       </w:r>
-      <w:r>
-        <w:fldChar w:fldCharType="begin"/>
-      </w:r>
-      <w:r>
-        <w:instrText xml:space="preserve"> SEQ Figure \* ARABIC </w:instrText>
-      </w:r>
-      <w:r>
-        <w:fldChar w:fldCharType="separate"/>
-      </w:r>
-      <w:r>
-        <w:rPr>
-          <w:noProof/>
-        </w:rPr>
-        <w:t>24</w:t>
-      </w:r>
-      <w:r>
-        <w:fldChar w:fldCharType="end"/>
-      </w:r>
+      <w:fldSimple w:instr=" SEQ Figure \* ARABIC ">
+        <w:r>
+          <w:rPr>
+            <w:noProof/>
+          </w:rPr>
+          <w:t>24</w:t>
+        </w:r>
+      </w:fldSimple>
       <w:r>
         <w:t xml:space="preserve">: </w:t>
       </w:r>
@@ -11532,7 +11256,7 @@
       <w:r>
         <w:t>) Method</w:t>
       </w:r>
-      <w:bookmarkEnd w:id="34"/>
+      <w:bookmarkEnd w:id="33"/>
     </w:p>
     <w:p/>
     <w:p>
@@ -11592,28 +11316,18 @@
       <w:pPr>
         <w:pStyle w:val="Caption"/>
       </w:pPr>
-      <w:bookmarkStart w:id="35" w:name="_Toc495922205"/>
+      <w:bookmarkStart w:id="34" w:name="_Toc495922205"/>
       <w:r>
         <w:t xml:space="preserve">Figure </w:t>
       </w:r>
-      <w:r>
-        <w:fldChar w:fldCharType="begin"/>
-      </w:r>
-      <w:r>
-        <w:instrText xml:space="preserve"> SEQ Figure \* ARABIC </w:instrText>
-      </w:r>
-      <w:r>
-        <w:fldChar w:fldCharType="separate"/>
-      </w:r>
-      <w:r>
-        <w:rPr>
-          <w:noProof/>
-        </w:rPr>
-        <w:t>25</w:t>
-      </w:r>
-      <w:r>
-        <w:fldChar w:fldCharType="end"/>
-      </w:r>
+      <w:fldSimple w:instr=" SEQ Figure \* ARABIC ">
+        <w:r>
+          <w:rPr>
+            <w:noProof/>
+          </w:rPr>
+          <w:t>25</w:t>
+        </w:r>
+      </w:fldSimple>
       <w:r>
         <w:t xml:space="preserve">: </w:t>
       </w:r>
@@ -11630,24 +11344,24 @@
       <w:r>
         <w:t>) Method</w:t>
       </w:r>
+      <w:bookmarkEnd w:id="34"/>
+    </w:p>
+    <w:p/>
+    <w:p>
+      <w:pPr>
+        <w:pStyle w:val="Heading2"/>
+        <w:rPr>
+          <w:color w:val="auto"/>
+        </w:rPr>
+      </w:pPr>
+      <w:bookmarkStart w:id="35" w:name="_Toc495922170"/>
+      <w:r>
+        <w:rPr>
+          <w:color w:val="auto"/>
+        </w:rPr>
+        <w:t>Playing the Game</w:t>
+      </w:r>
       <w:bookmarkEnd w:id="35"/>
-    </w:p>
-    <w:p/>
-    <w:p>
-      <w:pPr>
-        <w:pStyle w:val="Heading2"/>
-        <w:rPr>
-          <w:color w:val="auto"/>
-        </w:rPr>
-      </w:pPr>
-      <w:bookmarkStart w:id="36" w:name="_Toc495922170"/>
-      <w:r>
-        <w:rPr>
-          <w:color w:val="auto"/>
-        </w:rPr>
-        <w:t>Playing the Game</w:t>
-      </w:r>
-      <w:bookmarkEnd w:id="36"/>
     </w:p>
     <w:p/>
     <w:p>
@@ -11778,28 +11492,18 @@
       <w:pPr>
         <w:pStyle w:val="Caption"/>
       </w:pPr>
-      <w:bookmarkStart w:id="37" w:name="_Toc495922206"/>
+      <w:bookmarkStart w:id="36" w:name="_Toc495922206"/>
       <w:r>
         <w:t xml:space="preserve">Figure </w:t>
       </w:r>
-      <w:r>
-        <w:fldChar w:fldCharType="begin"/>
-      </w:r>
-      <w:r>
-        <w:instrText xml:space="preserve"> SEQ Figure \* ARABIC </w:instrText>
-      </w:r>
-      <w:r>
-        <w:fldChar w:fldCharType="separate"/>
-      </w:r>
-      <w:r>
-        <w:rPr>
-          <w:noProof/>
-        </w:rPr>
-        <w:t>26</w:t>
-      </w:r>
-      <w:r>
-        <w:fldChar w:fldCharType="end"/>
-      </w:r>
+      <w:fldSimple w:instr=" SEQ Figure \* ARABIC ">
+        <w:r>
+          <w:rPr>
+            <w:noProof/>
+          </w:rPr>
+          <w:t>26</w:t>
+        </w:r>
+      </w:fldSimple>
       <w:r>
         <w:t xml:space="preserve">: </w:t>
       </w:r>
@@ -11816,7 +11520,7 @@
       <w:r>
         <w:t>) Method</w:t>
       </w:r>
-      <w:bookmarkEnd w:id="37"/>
+      <w:bookmarkEnd w:id="36"/>
     </w:p>
     <w:p/>
     <w:p>
@@ -11893,28 +11597,18 @@
           <w:sz w:val="24"/>
         </w:rPr>
       </w:pPr>
-      <w:bookmarkStart w:id="38" w:name="_Toc495922207"/>
+      <w:bookmarkStart w:id="37" w:name="_Toc495922207"/>
       <w:r>
         <w:t xml:space="preserve">Figure </w:t>
       </w:r>
-      <w:r>
-        <w:fldChar w:fldCharType="begin"/>
-      </w:r>
-      <w:r>
-        <w:instrText xml:space="preserve"> SEQ Figure \* ARABIC </w:instrText>
-      </w:r>
-      <w:r>
-        <w:fldChar w:fldCharType="separate"/>
-      </w:r>
-      <w:r>
-        <w:rPr>
-          <w:noProof/>
-        </w:rPr>
-        <w:t>27</w:t>
-      </w:r>
-      <w:r>
-        <w:fldChar w:fldCharType="end"/>
-      </w:r>
+      <w:fldSimple w:instr=" SEQ Figure \* ARABIC ">
+        <w:r>
+          <w:rPr>
+            <w:noProof/>
+          </w:rPr>
+          <w:t>27</w:t>
+        </w:r>
+      </w:fldSimple>
       <w:r>
         <w:t xml:space="preserve">: Original </w:t>
       </w:r>
@@ -11926,7 +11620,7 @@
       <w:r>
         <w:t>) Method</w:t>
       </w:r>
-      <w:bookmarkEnd w:id="38"/>
+      <w:bookmarkEnd w:id="37"/>
     </w:p>
     <w:p>
       <w:pPr>
@@ -11992,28 +11686,18 @@
       <w:pPr>
         <w:pStyle w:val="Caption"/>
       </w:pPr>
-      <w:bookmarkStart w:id="39" w:name="_Toc495922208"/>
+      <w:bookmarkStart w:id="38" w:name="_Toc495922208"/>
       <w:r>
         <w:t xml:space="preserve">Figure </w:t>
       </w:r>
-      <w:r>
-        <w:fldChar w:fldCharType="begin"/>
-      </w:r>
-      <w:r>
-        <w:instrText xml:space="preserve"> SEQ Figure \* ARABIC </w:instrText>
-      </w:r>
-      <w:r>
-        <w:fldChar w:fldCharType="separate"/>
-      </w:r>
-      <w:r>
-        <w:rPr>
-          <w:noProof/>
-        </w:rPr>
-        <w:t>28</w:t>
-      </w:r>
-      <w:r>
-        <w:fldChar w:fldCharType="end"/>
-      </w:r>
+      <w:fldSimple w:instr=" SEQ Figure \* ARABIC ">
+        <w:r>
+          <w:rPr>
+            <w:noProof/>
+          </w:rPr>
+          <w:t>28</w:t>
+        </w:r>
+      </w:fldSimple>
       <w:r>
         <w:t xml:space="preserve">: Original </w:t>
       </w:r>
@@ -12025,7 +11709,7 @@
       <w:r>
         <w:t>) Method</w:t>
       </w:r>
-      <w:bookmarkEnd w:id="39"/>
+      <w:bookmarkEnd w:id="38"/>
     </w:p>
     <w:p/>
     <w:p>
@@ -12112,28 +11796,18 @@
       <w:pPr>
         <w:pStyle w:val="Caption"/>
       </w:pPr>
-      <w:bookmarkStart w:id="40" w:name="_Toc495922209"/>
+      <w:bookmarkStart w:id="39" w:name="_Toc495922209"/>
       <w:r>
         <w:t xml:space="preserve">Figure </w:t>
       </w:r>
-      <w:r>
-        <w:fldChar w:fldCharType="begin"/>
-      </w:r>
-      <w:r>
-        <w:instrText xml:space="preserve"> SEQ Figure \* ARABIC </w:instrText>
-      </w:r>
-      <w:r>
-        <w:fldChar w:fldCharType="separate"/>
-      </w:r>
-      <w:r>
-        <w:rPr>
-          <w:noProof/>
-        </w:rPr>
-        <w:t>29</w:t>
-      </w:r>
-      <w:r>
-        <w:fldChar w:fldCharType="end"/>
-      </w:r>
+      <w:fldSimple w:instr=" SEQ Figure \* ARABIC ">
+        <w:r>
+          <w:rPr>
+            <w:noProof/>
+          </w:rPr>
+          <w:t>29</w:t>
+        </w:r>
+      </w:fldSimple>
       <w:r>
         <w:t xml:space="preserve">: </w:t>
       </w:r>
@@ -12145,7 +11819,7 @@
       <w:r>
         <w:t>) Method</w:t>
       </w:r>
-      <w:bookmarkEnd w:id="40"/>
+      <w:bookmarkEnd w:id="39"/>
     </w:p>
     <w:p>
       <w:pPr>
@@ -12266,28 +11940,18 @@
       <w:pPr>
         <w:pStyle w:val="Caption"/>
       </w:pPr>
-      <w:bookmarkStart w:id="41" w:name="_Toc495922210"/>
+      <w:bookmarkStart w:id="40" w:name="_Toc495922210"/>
       <w:r>
         <w:t xml:space="preserve">Figure </w:t>
       </w:r>
-      <w:r>
-        <w:fldChar w:fldCharType="begin"/>
-      </w:r>
-      <w:r>
-        <w:instrText xml:space="preserve"> SEQ Figure \* ARABIC </w:instrText>
-      </w:r>
-      <w:r>
-        <w:fldChar w:fldCharType="separate"/>
-      </w:r>
-      <w:r>
-        <w:rPr>
-          <w:noProof/>
-        </w:rPr>
-        <w:t>30</w:t>
-      </w:r>
-      <w:r>
-        <w:fldChar w:fldCharType="end"/>
-      </w:r>
+      <w:fldSimple w:instr=" SEQ Figure \* ARABIC ">
+        <w:r>
+          <w:rPr>
+            <w:noProof/>
+          </w:rPr>
+          <w:t>30</w:t>
+        </w:r>
+      </w:fldSimple>
       <w:r>
         <w:t xml:space="preserve">: </w:t>
       </w:r>
@@ -12312,7 +11976,7 @@
       <w:r>
         <w:t>() in action</w:t>
       </w:r>
-      <w:bookmarkEnd w:id="41"/>
+      <w:bookmarkEnd w:id="40"/>
     </w:p>
     <w:p/>
     <w:p>
@@ -12430,32 +12094,22 @@
       <w:pPr>
         <w:pStyle w:val="Caption"/>
       </w:pPr>
-      <w:bookmarkStart w:id="42" w:name="_Toc495922211"/>
+      <w:bookmarkStart w:id="41" w:name="_Toc495922211"/>
       <w:r>
         <w:t xml:space="preserve">Figure </w:t>
       </w:r>
-      <w:r>
-        <w:fldChar w:fldCharType="begin"/>
-      </w:r>
-      <w:r>
-        <w:instrText xml:space="preserve"> SEQ Figure \* ARABIC </w:instrText>
-      </w:r>
-      <w:r>
-        <w:fldChar w:fldCharType="separate"/>
-      </w:r>
-      <w:r>
-        <w:rPr>
-          <w:noProof/>
-        </w:rPr>
-        <w:t>31</w:t>
-      </w:r>
-      <w:r>
-        <w:fldChar w:fldCharType="end"/>
-      </w:r>
+      <w:fldSimple w:instr=" SEQ Figure \* ARABIC ">
+        <w:r>
+          <w:rPr>
+            <w:noProof/>
+          </w:rPr>
+          <w:t>31</w:t>
+        </w:r>
+      </w:fldSimple>
       <w:r>
         <w:t>: Set and Validate Ships for Player 1</w:t>
       </w:r>
-      <w:bookmarkEnd w:id="42"/>
+      <w:bookmarkEnd w:id="41"/>
     </w:p>
     <w:p>
       <w:pPr>
@@ -12513,48 +12167,47 @@
       <w:pPr>
         <w:pStyle w:val="Caption"/>
       </w:pPr>
-      <w:bookmarkStart w:id="43" w:name="_Toc495922212"/>
+      <w:bookmarkStart w:id="42" w:name="_Toc495922212"/>
       <w:r>
         <w:t xml:space="preserve">Figure </w:t>
       </w:r>
-      <w:r>
-        <w:fldChar w:fldCharType="begin"/>
-      </w:r>
-      <w:r>
-        <w:instrText xml:space="preserve"> SEQ Figure \* ARABIC </w:instrText>
-      </w:r>
-      <w:r>
-        <w:fldChar w:fldCharType="separate"/>
-      </w:r>
-      <w:r>
-        <w:rPr>
-          <w:noProof/>
-        </w:rPr>
-        <w:t>32</w:t>
-      </w:r>
-      <w:r>
-        <w:fldChar w:fldCharType="end"/>
-      </w:r>
+      <w:fldSimple w:instr=" SEQ Figure \* ARABIC ">
+        <w:r>
+          <w:rPr>
+            <w:noProof/>
+          </w:rPr>
+          <w:t>32</w:t>
+        </w:r>
+      </w:fldSimple>
       <w:r>
         <w:t>: Player 1 Board with Ships Placed</w:t>
       </w:r>
+      <w:bookmarkEnd w:id="42"/>
+    </w:p>
+    <w:p/>
+    <w:p>
+      <w:pPr>
+        <w:spacing w:after="240" w:line="480" w:lineRule="auto"/>
+        <w:rPr>
+          <w:rFonts w:ascii="Times New Roman" w:hAnsi="Times New Roman" w:cs="Times New Roman"/>
+          <w:sz w:val="24"/>
+        </w:rPr>
+      </w:pPr>
+      <w:r>
+        <w:rPr>
+          <w:rFonts w:ascii="Times New Roman" w:hAnsi="Times New Roman" w:cs="Times New Roman"/>
+          <w:sz w:val="24"/>
+        </w:rPr>
+        <w:t>The same process is repeated for Player 2 as shown i</w:t>
+      </w:r>
+      <w:bookmarkStart w:id="43" w:name="_GoBack"/>
       <w:bookmarkEnd w:id="43"/>
-    </w:p>
-    <w:p/>
-    <w:p>
-      <w:pPr>
-        <w:spacing w:after="240" w:line="480" w:lineRule="auto"/>
-        <w:rPr>
-          <w:rFonts w:ascii="Times New Roman" w:hAnsi="Times New Roman" w:cs="Times New Roman"/>
-          <w:sz w:val="24"/>
-        </w:rPr>
-      </w:pPr>
-      <w:r>
-        <w:rPr>
-          <w:rFonts w:ascii="Times New Roman" w:hAnsi="Times New Roman" w:cs="Times New Roman"/>
-          <w:sz w:val="24"/>
-        </w:rPr>
-        <w:t>The same process is repeated for Player 2 as shown in Figures 33 and 34, below.</w:t>
+      <w:r>
+        <w:rPr>
+          <w:rFonts w:ascii="Times New Roman" w:hAnsi="Times New Roman" w:cs="Times New Roman"/>
+          <w:sz w:val="24"/>
+        </w:rPr>
+        <w:t>n Figures 33 and 34, below.</w:t>
       </w:r>
     </w:p>
     <w:p/>
@@ -12619,24 +12272,14 @@
       <w:r>
         <w:t xml:space="preserve">Figure </w:t>
       </w:r>
-      <w:r>
-        <w:fldChar w:fldCharType="begin"/>
-      </w:r>
-      <w:r>
-        <w:instrText xml:space="preserve"> SEQ Figure \* ARABIC </w:instrText>
-      </w:r>
-      <w:r>
-        <w:fldChar w:fldCharType="separate"/>
-      </w:r>
-      <w:r>
-        <w:rPr>
-          <w:noProof/>
-        </w:rPr>
-        <w:t>33</w:t>
-      </w:r>
-      <w:r>
-        <w:fldChar w:fldCharType="end"/>
-      </w:r>
+      <w:fldSimple w:instr=" SEQ Figure \* ARABIC ">
+        <w:r>
+          <w:rPr>
+            <w:noProof/>
+          </w:rPr>
+          <w:t>33</w:t>
+        </w:r>
+      </w:fldSimple>
       <w:r>
         <w:t>: Set and Validate Ships for Player 2</w:t>
       </w:r>
@@ -12703,24 +12346,14 @@
       <w:r>
         <w:t xml:space="preserve">Figure </w:t>
       </w:r>
-      <w:r>
-        <w:fldChar w:fldCharType="begin"/>
-      </w:r>
-      <w:r>
-        <w:instrText xml:space="preserve"> SEQ Figure \* ARABIC </w:instrText>
-      </w:r>
-      <w:r>
-        <w:fldChar w:fldCharType="separate"/>
-      </w:r>
-      <w:r>
-        <w:rPr>
-          <w:noProof/>
-        </w:rPr>
-        <w:t>34</w:t>
-      </w:r>
-      <w:r>
-        <w:fldChar w:fldCharType="end"/>
-      </w:r>
+      <w:fldSimple w:instr=" SEQ Figure \* ARABIC ">
+        <w:r>
+          <w:rPr>
+            <w:noProof/>
+          </w:rPr>
+          <w:t>34</w:t>
+        </w:r>
+      </w:fldSimple>
       <w:r>
         <w:t>: Player 2 Board with Ships Placed</w:t>
       </w:r>
@@ -12877,24 +12510,14 @@
       <w:r>
         <w:t xml:space="preserve">Figure </w:t>
       </w:r>
-      <w:r>
-        <w:fldChar w:fldCharType="begin"/>
-      </w:r>
-      <w:r>
-        <w:instrText xml:space="preserve"> SEQ Figure \* ARABIC </w:instrText>
-      </w:r>
-      <w:r>
-        <w:fldChar w:fldCharType="separate"/>
-      </w:r>
-      <w:r>
-        <w:rPr>
-          <w:noProof/>
-        </w:rPr>
-        <w:t>35</w:t>
-      </w:r>
-      <w:r>
-        <w:fldChar w:fldCharType="end"/>
-      </w:r>
+      <w:fldSimple w:instr=" SEQ Figure \* ARABIC ">
+        <w:r>
+          <w:rPr>
+            <w:noProof/>
+          </w:rPr>
+          <w:t>35</w:t>
+        </w:r>
+      </w:fldSimple>
       <w:r>
         <w:t>: Sample Gameplay</w:t>
       </w:r>
@@ -13008,24 +12631,14 @@
       <w:r>
         <w:t xml:space="preserve">Figure </w:t>
       </w:r>
-      <w:r>
-        <w:fldChar w:fldCharType="begin"/>
-      </w:r>
-      <w:r>
-        <w:instrText xml:space="preserve"> SEQ Figure \* ARABIC </w:instrText>
-      </w:r>
-      <w:r>
-        <w:fldChar w:fldCharType="separate"/>
-      </w:r>
-      <w:r>
-        <w:rPr>
-          <w:noProof/>
-        </w:rPr>
-        <w:t>36</w:t>
-      </w:r>
-      <w:r>
-        <w:fldChar w:fldCharType="end"/>
-      </w:r>
+      <w:fldSimple w:instr=" SEQ Figure \* ARABIC ">
+        <w:r>
+          <w:rPr>
+            <w:noProof/>
+          </w:rPr>
+          <w:t>36</w:t>
+        </w:r>
+      </w:fldSimple>
       <w:r>
         <w:t>: Sample of Winning</w:t>
       </w:r>
@@ -13360,7 +12973,7 @@
 </file>
 
 <file path=word/styles.xml><?xml version="1.0" encoding="utf-8"?>
-<w:styles xmlns:mc="http://schemas.openxmlformats.org/markup-compatibility/2006" xmlns:r="http://schemas.openxmlformats.org/officeDocument/2006/relationships" xmlns:w="http://schemas.openxmlformats.org/wordprocessingml/2006/main" xmlns:w14="http://schemas.microsoft.com/office/word/2010/wordml" xmlns:w15="http://schemas.microsoft.com/office/word/2012/wordml" xmlns:w16cid="http://schemas.microsoft.com/office/word/2016/wordml/cid" xmlns:w16se="http://schemas.microsoft.com/office/word/2015/wordml/symex" mc:Ignorable="w14 w15 w16se w16cid">
+<w:styles xmlns:mc="http://schemas.openxmlformats.org/markup-compatibility/2006" xmlns:r="http://schemas.openxmlformats.org/officeDocument/2006/relationships" xmlns:w="http://schemas.openxmlformats.org/wordprocessingml/2006/main" xmlns:w14="http://schemas.microsoft.com/office/word/2010/wordml" xmlns:w15="http://schemas.microsoft.com/office/word/2012/wordml" mc:Ignorable="w14 w15">
   <w:docDefaults>
     <w:rPrDefault>
       <w:rPr>
@@ -13376,7 +12989,7 @@
       </w:pPr>
     </w:pPrDefault>
   </w:docDefaults>
-  <w:latentStyles w:defLockedState="0" w:defUIPriority="99" w:defSemiHidden="0" w:defUnhideWhenUsed="0" w:defQFormat="0" w:count="375">
+  <w:latentStyles w:defLockedState="0" w:defUIPriority="99" w:defSemiHidden="0" w:defUnhideWhenUsed="0" w:defQFormat="0" w:count="371">
     <w:lsdException w:name="Normal" w:uiPriority="0" w:qFormat="1"/>
     <w:lsdException w:name="heading 1" w:uiPriority="9" w:qFormat="1"/>
     <w:lsdException w:name="heading 2" w:semiHidden="1" w:uiPriority="9" w:unhideWhenUsed="1" w:qFormat="1"/>
@@ -13748,10 +13361,6 @@
     <w:lsdException w:name="List Table 5 Dark Accent 6" w:uiPriority="50"/>
     <w:lsdException w:name="List Table 6 Colorful Accent 6" w:uiPriority="51"/>
     <w:lsdException w:name="List Table 7 Colorful Accent 6" w:uiPriority="52"/>
-    <w:lsdException w:name="Mention" w:semiHidden="1" w:unhideWhenUsed="1"/>
-    <w:lsdException w:name="Smart Hyperlink" w:semiHidden="1" w:unhideWhenUsed="1"/>
-    <w:lsdException w:name="Hashtag" w:semiHidden="1" w:unhideWhenUsed="1"/>
-    <w:lsdException w:name="Unresolved Mention" w:semiHidden="1" w:unhideWhenUsed="1"/>
   </w:latentStyles>
   <w:style w:type="paragraph" w:default="1" w:styleId="Normal">
     <w:name w:val="Normal"/>
@@ -13954,7 +13563,7 @@
       <w:ind w:left="220"/>
     </w:pPr>
   </w:style>
-  <w:style w:type="character" w:styleId="UnresolvedMention">
+  <w:style w:type="character" w:customStyle="1" w:styleId="UnresolvedMention">
     <w:name w:val="Unresolved Mention"/>
     <w:basedOn w:val="DefaultParagraphFont"/>
     <w:uiPriority w:val="99"/>
@@ -14288,7 +13897,7 @@
 </file>
 
 <file path=customXml/itemProps2.xml><?xml version="1.0" encoding="utf-8"?>
-<ds:datastoreItem xmlns:ds="http://schemas.openxmlformats.org/officeDocument/2006/customXml" ds:itemID="{5C8EEE49-985C-467E-915B-E54876571049}">
+<ds:datastoreItem xmlns:ds="http://schemas.openxmlformats.org/officeDocument/2006/customXml" ds:itemID="{B637D5F0-40D2-40C1-9E48-B0E816737B2A}">
   <ds:schemaRefs>
     <ds:schemaRef ds:uri="http://schemas.openxmlformats.org/officeDocument/2006/bibliography"/>
   </ds:schemaRefs>

</xml_diff>